<commit_message>
Omid: A small fix in help documention
</commit_message>
<xml_diff>
--- a/Bastani Judge.docx
+++ b/Bastani Judge.docx
@@ -14,6 +14,7 @@
           <w:lang w:bidi="fa-IR"/>
         </w:rPr>
       </w:pPr>
+      <w:proofErr w:type="spellStart"/>
       <w:r>
         <w:rPr>
           <w:b/>
@@ -22,23 +23,34 @@
           <w:szCs w:val="44"/>
           <w:lang w:bidi="fa-IR"/>
         </w:rPr>
-        <w:t>Bastani Judge!</w:t>
-      </w:r>
-    </w:p>
-    <w:p>
-      <w:pPr>
-        <w:bidi/>
-        <w:rPr>
-          <w:sz w:val="24"/>
-          <w:szCs w:val="24"/>
-          <w:lang w:bidi="fa-IR"/>
-        </w:rPr>
-      </w:pPr>
-      <w:r>
-        <w:rPr>
-          <w:rFonts w:hint="cs"/>
+        <w:t>Bastani</w:t>
+      </w:r>
+      <w:proofErr w:type="spellEnd"/>
+      <w:r>
+        <w:rPr>
           <w:b/>
           <w:bCs/>
+          <w:sz w:val="44"/>
+          <w:szCs w:val="44"/>
+          <w:lang w:bidi="fa-IR"/>
+        </w:rPr>
+        <w:t xml:space="preserve"> Judge!</w:t>
+      </w:r>
+    </w:p>
+    <w:p>
+      <w:pPr>
+        <w:bidi/>
+        <w:rPr>
+          <w:sz w:val="24"/>
+          <w:szCs w:val="24"/>
+          <w:lang w:bidi="fa-IR"/>
+        </w:rPr>
+      </w:pPr>
+      <w:r>
+        <w:rPr>
+          <w:rFonts w:hint="cs"/>
+          <w:b/>
+          <w:bCs/>
           <w:sz w:val="24"/>
           <w:szCs w:val="24"/>
           <w:rtl/>
@@ -100,7 +112,6 @@
       <w:pPr>
         <w:bidi/>
         <w:rPr>
-          <w:rFonts w:hint="cs"/>
           <w:sz w:val="24"/>
           <w:szCs w:val="24"/>
           <w:rtl/>
@@ -130,7 +141,6 @@
       <w:pPr>
         <w:bidi/>
         <w:rPr>
-          <w:rFonts w:hint="cs"/>
           <w:sz w:val="24"/>
           <w:szCs w:val="24"/>
           <w:rtl/>
@@ -170,7 +180,6 @@
       <w:pPr>
         <w:bidi/>
         <w:rPr>
-          <w:rFonts w:hint="cs"/>
           <w:sz w:val="24"/>
           <w:szCs w:val="24"/>
           <w:rtl/>
@@ -210,7 +219,6 @@
       <w:pPr>
         <w:bidi/>
         <w:rPr>
-          <w:rFonts w:hint="cs"/>
           <w:sz w:val="24"/>
           <w:szCs w:val="24"/>
           <w:rtl/>
@@ -240,7 +248,6 @@
       <w:pPr>
         <w:bidi/>
         <w:rPr>
-          <w:rFonts w:hint="cs"/>
           <w:sz w:val="24"/>
           <w:szCs w:val="24"/>
           <w:rtl/>
@@ -262,7 +269,6 @@
       <w:pPr>
         <w:bidi/>
         <w:rPr>
-          <w:rFonts w:hint="cs"/>
           <w:sz w:val="24"/>
           <w:szCs w:val="24"/>
           <w:rtl/>
@@ -307,14 +313,25 @@
         </w:rPr>
         <w:t xml:space="preserve">برنامه ی </w:t>
       </w:r>
-      <w:r>
-        <w:rPr>
-          <w:sz w:val="24"/>
-          <w:szCs w:val="24"/>
-          <w:lang w:bidi="fa-IR"/>
-        </w:rPr>
-        <w:t>judgeclient-Python-</w:t>
-      </w:r>
+      <w:proofErr w:type="spellStart"/>
+      <w:r>
+        <w:rPr>
+          <w:sz w:val="24"/>
+          <w:szCs w:val="24"/>
+          <w:lang w:bidi="fa-IR"/>
+        </w:rPr>
+        <w:t>judgeclient</w:t>
+      </w:r>
+      <w:proofErr w:type="spellEnd"/>
+      <w:r>
+        <w:rPr>
+          <w:sz w:val="24"/>
+          <w:szCs w:val="24"/>
+          <w:lang w:bidi="fa-IR"/>
+        </w:rPr>
+        <w:t>-Python-</w:t>
+      </w:r>
+      <w:proofErr w:type="spellStart"/>
       <w:r>
         <w:rPr>
           <w:sz w:val="24"/>
@@ -347,6 +364,7 @@
         </w:rPr>
         <w:t>.pyc</w:t>
       </w:r>
+      <w:proofErr w:type="spellEnd"/>
       <w:r>
         <w:rPr>
           <w:rFonts w:hint="cs"/>
@@ -401,7 +419,6 @@
       <w:pPr>
         <w:bidi/>
         <w:rPr>
-          <w:rFonts w:hint="cs"/>
           <w:sz w:val="24"/>
           <w:szCs w:val="24"/>
           <w:rtl/>
@@ -461,7 +478,6 @@
       <w:pPr>
         <w:bidi/>
         <w:rPr>
-          <w:rFonts w:hint="cs"/>
           <w:sz w:val="24"/>
           <w:szCs w:val="24"/>
           <w:rtl/>
@@ -483,7 +499,6 @@
       <w:pPr>
         <w:bidi/>
         <w:rPr>
-          <w:rFonts w:hint="cs"/>
           <w:sz w:val="24"/>
           <w:szCs w:val="24"/>
           <w:rtl/>
@@ -579,10 +594,8 @@
       <w:pPr>
         <w:bidi/>
         <w:rPr>
-          <w:rFonts w:hint="cs"/>
-          <w:sz w:val="24"/>
-          <w:szCs w:val="24"/>
-          <w:rtl/>
+          <w:sz w:val="24"/>
+          <w:szCs w:val="24"/>
           <w:lang w:bidi="fa-IR"/>
         </w:rPr>
       </w:pPr>
@@ -596,13 +609,32 @@
         </w:rPr>
         <w:t xml:space="preserve">برای دیدن نتیجه ی مسابقه تا به الان، </w:t>
       </w:r>
-      <w:r>
-        <w:rPr>
-          <w:sz w:val="24"/>
-          <w:szCs w:val="24"/>
-          <w:lang w:bidi="fa-IR"/>
-        </w:rPr>
-        <w:t>judgeresultclient-Python-X.X</w:t>
+      <w:proofErr w:type="spellStart"/>
+      <w:r>
+        <w:rPr>
+          <w:sz w:val="24"/>
+          <w:szCs w:val="24"/>
+          <w:lang w:bidi="fa-IR"/>
+        </w:rPr>
+        <w:t>judgeresultclient</w:t>
+      </w:r>
+      <w:proofErr w:type="spellEnd"/>
+      <w:r>
+        <w:rPr>
+          <w:sz w:val="24"/>
+          <w:szCs w:val="24"/>
+          <w:lang w:bidi="fa-IR"/>
+        </w:rPr>
+        <w:t>-Python-</w:t>
+      </w:r>
+      <w:proofErr w:type="spellStart"/>
+      <w:r>
+        <w:rPr>
+          <w:sz w:val="24"/>
+          <w:szCs w:val="24"/>
+          <w:lang w:bidi="fa-IR"/>
+        </w:rPr>
+        <w:t>X.X</w:t>
       </w:r>
       <w:r>
         <w:rPr>
@@ -612,6 +644,7 @@
         </w:rPr>
         <w:t>.pyc</w:t>
       </w:r>
+      <w:proofErr w:type="spellEnd"/>
       <w:r>
         <w:rPr>
           <w:rFonts w:hint="cs"/>
@@ -652,6 +685,88 @@
       </w:r>
       <w:bookmarkStart w:id="0" w:name="_GoBack"/>
       <w:bookmarkEnd w:id="0"/>
+    </w:p>
+    <w:p>
+      <w:pPr>
+        <w:bidi/>
+        <w:rPr>
+          <w:rFonts w:hint="cs"/>
+          <w:b/>
+          <w:bCs/>
+          <w:sz w:val="24"/>
+          <w:szCs w:val="24"/>
+          <w:rtl/>
+          <w:lang w:bidi="fa-IR"/>
+        </w:rPr>
+      </w:pPr>
+      <w:r>
+        <w:rPr>
+          <w:rFonts w:hint="cs"/>
+          <w:b/>
+          <w:bCs/>
+          <w:sz w:val="24"/>
+          <w:szCs w:val="24"/>
+          <w:rtl/>
+          <w:lang w:bidi="fa-IR"/>
+        </w:rPr>
+        <w:t xml:space="preserve">نکته ی مهم: اگر برنامه ی خود را با پایتون 2.7 نوشته اید، برای درست اجرا شدن آن در </w:t>
+      </w:r>
+      <w:r>
+        <w:rPr>
+          <w:rFonts w:hint="cs"/>
+          <w:b/>
+          <w:bCs/>
+          <w:sz w:val="24"/>
+          <w:szCs w:val="24"/>
+          <w:rtl/>
+          <w:lang w:bidi="fa-IR"/>
+        </w:rPr>
+        <w:t>سرور، باید این عبارت را عینا در اول برنامه ی خود قرار دهید:</w:t>
+      </w:r>
+    </w:p>
+    <w:p>
+      <w:pPr>
+        <w:bidi/>
+        <w:rPr>
+          <w:b/>
+          <w:bCs/>
+          <w:sz w:val="24"/>
+          <w:szCs w:val="24"/>
+          <w:lang w:bidi="fa-IR"/>
+        </w:rPr>
+      </w:pPr>
+      <w:r>
+        <w:rPr>
+          <w:b/>
+          <w:bCs/>
+          <w:sz w:val="24"/>
+          <w:szCs w:val="24"/>
+          <w:lang w:bidi="fa-IR"/>
+        </w:rPr>
+        <w:t>#2.7</w:t>
+      </w:r>
+    </w:p>
+    <w:p>
+      <w:pPr>
+        <w:bidi/>
+        <w:rPr>
+          <w:rFonts w:hint="cs"/>
+          <w:sz w:val="24"/>
+          <w:szCs w:val="24"/>
+          <w:rtl/>
+          <w:lang w:bidi="fa-IR"/>
+        </w:rPr>
+      </w:pPr>
+      <w:r>
+        <w:rPr>
+          <w:rFonts w:hint="cs"/>
+          <w:sz w:val="24"/>
+          <w:szCs w:val="24"/>
+          <w:rtl/>
+          <w:lang w:bidi="fa-IR"/>
+        </w:rPr>
+        <w:t>برای پایتون ورژن 3.3 نیازی به انجام کار خاصی نیست.</w:t>
+      </w:r>
     </w:p>
     <w:sectPr>
       <w:pgSz w:w="12240" w:h="15840"/>

</xml_diff>

<commit_message>
fixing the problem 10 bug and changing the document
</commit_message>
<xml_diff>
--- a/Bastani Judge.docx
+++ b/Bastani Judge.docx
@@ -7,20 +7,22 @@
         <w:bidi/>
         <w:jc w:val="center"/>
         <w:rPr>
+          <w:rFonts w:cs="B Mitra"/>
           <w:b/>
           <w:bCs/>
-          <w:sz w:val="44"/>
-          <w:szCs w:val="44"/>
+          <w:sz w:val="48"/>
+          <w:szCs w:val="48"/>
           <w:lang w:bidi="fa-IR"/>
         </w:rPr>
       </w:pPr>
       <w:proofErr w:type="spellStart"/>
       <w:r>
         <w:rPr>
+          <w:rFonts w:cs="B Mitra"/>
           <w:b/>
           <w:bCs/>
-          <w:sz w:val="44"/>
-          <w:szCs w:val="44"/>
+          <w:sz w:val="48"/>
+          <w:szCs w:val="48"/>
           <w:lang w:bidi="fa-IR"/>
         </w:rPr>
         <w:t>Bastani</w:t>
@@ -28,10 +30,11 @@
       <w:proofErr w:type="spellEnd"/>
       <w:r>
         <w:rPr>
+          <w:rFonts w:cs="B Mitra"/>
           <w:b/>
           <w:bCs/>
-          <w:sz w:val="44"/>
-          <w:szCs w:val="44"/>
+          <w:sz w:val="48"/>
+          <w:szCs w:val="48"/>
           <w:lang w:bidi="fa-IR"/>
         </w:rPr>
         <w:t xml:space="preserve"> Judge!</w:t>
@@ -41,18 +44,19 @@
       <w:pPr>
         <w:bidi/>
         <w:rPr>
-          <w:sz w:val="24"/>
-          <w:szCs w:val="24"/>
-          <w:lang w:bidi="fa-IR"/>
-        </w:rPr>
-      </w:pPr>
-      <w:r>
-        <w:rPr>
-          <w:rFonts w:hint="cs"/>
+          <w:rFonts w:cs="B Mitra"/>
+          <w:sz w:val="28"/>
+          <w:szCs w:val="28"/>
+          <w:lang w:bidi="fa-IR"/>
+        </w:rPr>
+      </w:pPr>
+      <w:r>
+        <w:rPr>
+          <w:rFonts w:cs="B Mitra" w:hint="cs"/>
           <w:b/>
           <w:bCs/>
-          <w:sz w:val="24"/>
-          <w:szCs w:val="24"/>
+          <w:sz w:val="28"/>
+          <w:szCs w:val="28"/>
           <w:rtl/>
           <w:lang w:bidi="fa-IR"/>
         </w:rPr>
@@ -60,9 +64,9 @@
       </w:r>
       <w:r>
         <w:rPr>
-          <w:rFonts w:hint="cs"/>
-          <w:sz w:val="24"/>
-          <w:szCs w:val="24"/>
+          <w:rFonts w:cs="B Mitra" w:hint="cs"/>
+          <w:sz w:val="28"/>
+          <w:szCs w:val="28"/>
           <w:rtl/>
           <w:lang w:bidi="fa-IR"/>
         </w:rPr>
@@ -73,17 +77,18 @@
       <w:pPr>
         <w:bidi/>
         <w:rPr>
-          <w:sz w:val="24"/>
-          <w:szCs w:val="24"/>
-          <w:rtl/>
-          <w:lang w:bidi="fa-IR"/>
-        </w:rPr>
-      </w:pPr>
-      <w:r>
-        <w:rPr>
-          <w:rFonts w:hint="cs"/>
-          <w:sz w:val="24"/>
-          <w:szCs w:val="24"/>
+          <w:rFonts w:cs="B Mitra"/>
+          <w:sz w:val="28"/>
+          <w:szCs w:val="28"/>
+          <w:rtl/>
+          <w:lang w:bidi="fa-IR"/>
+        </w:rPr>
+      </w:pPr>
+      <w:r>
+        <w:rPr>
+          <w:rFonts w:cs="B Mitra" w:hint="cs"/>
+          <w:sz w:val="28"/>
+          <w:szCs w:val="28"/>
           <w:rtl/>
           <w:lang w:bidi="fa-IR"/>
         </w:rPr>
@@ -91,17 +96,18 @@
       </w:r>
       <w:r>
         <w:rPr>
-          <w:sz w:val="24"/>
-          <w:szCs w:val="24"/>
+          <w:rFonts w:cs="B Mitra"/>
+          <w:sz w:val="28"/>
+          <w:szCs w:val="28"/>
           <w:lang w:bidi="fa-IR"/>
         </w:rPr>
         <w:t>CONFIG.TXT</w:t>
       </w:r>
       <w:r>
         <w:rPr>
-          <w:rFonts w:hint="cs"/>
-          <w:sz w:val="24"/>
-          <w:szCs w:val="24"/>
+          <w:rFonts w:cs="B Mitra" w:hint="cs"/>
+          <w:sz w:val="28"/>
+          <w:szCs w:val="28"/>
           <w:rtl/>
           <w:lang w:bidi="fa-IR"/>
         </w:rPr>
@@ -112,25 +118,27 @@
       <w:pPr>
         <w:bidi/>
         <w:rPr>
-          <w:sz w:val="24"/>
-          <w:szCs w:val="24"/>
-          <w:rtl/>
-          <w:lang w:bidi="fa-IR"/>
-        </w:rPr>
-      </w:pPr>
-      <w:r>
-        <w:rPr>
-          <w:sz w:val="24"/>
-          <w:szCs w:val="24"/>
+          <w:rFonts w:cs="B Mitra"/>
+          <w:sz w:val="28"/>
+          <w:szCs w:val="28"/>
+          <w:rtl/>
+          <w:lang w:bidi="fa-IR"/>
+        </w:rPr>
+      </w:pPr>
+      <w:r>
+        <w:rPr>
+          <w:rFonts w:cs="B Mitra"/>
+          <w:sz w:val="28"/>
+          <w:szCs w:val="28"/>
           <w:lang w:bidi="fa-IR"/>
         </w:rPr>
         <w:t>HOST</w:t>
       </w:r>
       <w:r>
         <w:rPr>
-          <w:rFonts w:hint="cs"/>
-          <w:sz w:val="24"/>
-          <w:szCs w:val="24"/>
+          <w:rFonts w:cs="B Mitra" w:hint="cs"/>
+          <w:sz w:val="28"/>
+          <w:szCs w:val="28"/>
           <w:rtl/>
           <w:lang w:bidi="fa-IR"/>
         </w:rPr>
@@ -141,25 +149,27 @@
       <w:pPr>
         <w:bidi/>
         <w:rPr>
-          <w:sz w:val="24"/>
-          <w:szCs w:val="24"/>
-          <w:rtl/>
-          <w:lang w:bidi="fa-IR"/>
-        </w:rPr>
-      </w:pPr>
-      <w:r>
-        <w:rPr>
-          <w:sz w:val="24"/>
-          <w:szCs w:val="24"/>
+          <w:rFonts w:cs="B Mitra"/>
+          <w:sz w:val="28"/>
+          <w:szCs w:val="28"/>
+          <w:rtl/>
+          <w:lang w:bidi="fa-IR"/>
+        </w:rPr>
+      </w:pPr>
+      <w:r>
+        <w:rPr>
+          <w:rFonts w:cs="B Mitra"/>
+          <w:sz w:val="28"/>
+          <w:szCs w:val="28"/>
           <w:lang w:bidi="fa-IR"/>
         </w:rPr>
         <w:t>PORT</w:t>
       </w:r>
       <w:r>
         <w:rPr>
-          <w:rFonts w:hint="cs"/>
-          <w:sz w:val="24"/>
-          <w:szCs w:val="24"/>
+          <w:rFonts w:cs="B Mitra" w:hint="cs"/>
+          <w:sz w:val="28"/>
+          <w:szCs w:val="28"/>
           <w:rtl/>
           <w:lang w:bidi="fa-IR"/>
         </w:rPr>
@@ -167,9 +177,9 @@
       </w:r>
       <w:r>
         <w:rPr>
-          <w:rFonts w:hint="cs"/>
-          <w:sz w:val="24"/>
-          <w:szCs w:val="24"/>
+          <w:rFonts w:cs="B Mitra" w:hint="cs"/>
+          <w:sz w:val="28"/>
+          <w:szCs w:val="28"/>
           <w:rtl/>
           <w:lang w:bidi="fa-IR"/>
         </w:rPr>
@@ -180,25 +190,27 @@
       <w:pPr>
         <w:bidi/>
         <w:rPr>
-          <w:sz w:val="24"/>
-          <w:szCs w:val="24"/>
-          <w:rtl/>
-          <w:lang w:bidi="fa-IR"/>
-        </w:rPr>
-      </w:pPr>
-      <w:r>
-        <w:rPr>
-          <w:sz w:val="24"/>
-          <w:szCs w:val="24"/>
+          <w:rFonts w:cs="B Mitra"/>
+          <w:sz w:val="28"/>
+          <w:szCs w:val="28"/>
+          <w:rtl/>
+          <w:lang w:bidi="fa-IR"/>
+        </w:rPr>
+      </w:pPr>
+      <w:r>
+        <w:rPr>
+          <w:rFonts w:cs="B Mitra"/>
+          <w:sz w:val="28"/>
+          <w:szCs w:val="28"/>
           <w:lang w:bidi="fa-IR"/>
         </w:rPr>
         <w:t>STUDENTNUMBER</w:t>
       </w:r>
       <w:r>
         <w:rPr>
-          <w:rFonts w:hint="cs"/>
-          <w:sz w:val="24"/>
-          <w:szCs w:val="24"/>
+          <w:rFonts w:cs="B Mitra" w:hint="cs"/>
+          <w:sz w:val="28"/>
+          <w:szCs w:val="28"/>
           <w:rtl/>
           <w:lang w:bidi="fa-IR"/>
         </w:rPr>
@@ -206,9 +218,9 @@
       </w:r>
       <w:r>
         <w:rPr>
-          <w:rFonts w:hint="cs"/>
-          <w:sz w:val="24"/>
-          <w:szCs w:val="24"/>
+          <w:rFonts w:cs="B Mitra" w:hint="cs"/>
+          <w:sz w:val="28"/>
+          <w:szCs w:val="28"/>
           <w:rtl/>
           <w:lang w:bidi="fa-IR"/>
         </w:rPr>
@@ -219,25 +231,27 @@
       <w:pPr>
         <w:bidi/>
         <w:rPr>
-          <w:sz w:val="24"/>
-          <w:szCs w:val="24"/>
-          <w:rtl/>
-          <w:lang w:bidi="fa-IR"/>
-        </w:rPr>
-      </w:pPr>
-      <w:r>
-        <w:rPr>
-          <w:sz w:val="24"/>
-          <w:szCs w:val="24"/>
+          <w:rFonts w:cs="B Mitra"/>
+          <w:sz w:val="28"/>
+          <w:szCs w:val="28"/>
+          <w:rtl/>
+          <w:lang w:bidi="fa-IR"/>
+        </w:rPr>
+      </w:pPr>
+      <w:r>
+        <w:rPr>
+          <w:rFonts w:cs="B Mitra"/>
+          <w:sz w:val="28"/>
+          <w:szCs w:val="28"/>
           <w:lang w:bidi="fa-IR"/>
         </w:rPr>
         <w:t>PASSWORD</w:t>
       </w:r>
       <w:r>
         <w:rPr>
-          <w:rFonts w:hint="cs"/>
-          <w:sz w:val="24"/>
-          <w:szCs w:val="24"/>
+          <w:rFonts w:cs="B Mitra" w:hint="cs"/>
+          <w:sz w:val="28"/>
+          <w:szCs w:val="28"/>
           <w:rtl/>
           <w:lang w:bidi="fa-IR"/>
         </w:rPr>
@@ -248,17 +262,18 @@
       <w:pPr>
         <w:bidi/>
         <w:rPr>
-          <w:sz w:val="24"/>
-          <w:szCs w:val="24"/>
-          <w:rtl/>
-          <w:lang w:bidi="fa-IR"/>
-        </w:rPr>
-      </w:pPr>
-      <w:r>
-        <w:rPr>
-          <w:rFonts w:hint="cs"/>
-          <w:sz w:val="24"/>
-          <w:szCs w:val="24"/>
+          <w:rFonts w:cs="B Mitra"/>
+          <w:sz w:val="28"/>
+          <w:szCs w:val="28"/>
+          <w:rtl/>
+          <w:lang w:bidi="fa-IR"/>
+        </w:rPr>
+      </w:pPr>
+      <w:r>
+        <w:rPr>
+          <w:rFonts w:cs="B Mitra" w:hint="cs"/>
+          <w:sz w:val="28"/>
+          <w:szCs w:val="28"/>
           <w:rtl/>
           <w:lang w:bidi="fa-IR"/>
         </w:rPr>
@@ -269,17 +284,18 @@
       <w:pPr>
         <w:bidi/>
         <w:rPr>
-          <w:sz w:val="24"/>
-          <w:szCs w:val="24"/>
-          <w:rtl/>
-          <w:lang w:bidi="fa-IR"/>
-        </w:rPr>
-      </w:pPr>
-      <w:r>
-        <w:rPr>
-          <w:rFonts w:hint="cs"/>
-          <w:sz w:val="24"/>
-          <w:szCs w:val="24"/>
+          <w:rFonts w:cs="B Mitra"/>
+          <w:sz w:val="28"/>
+          <w:szCs w:val="28"/>
+          <w:rtl/>
+          <w:lang w:bidi="fa-IR"/>
+        </w:rPr>
+      </w:pPr>
+      <w:r>
+        <w:rPr>
+          <w:rFonts w:cs="B Mitra" w:hint="cs"/>
+          <w:sz w:val="28"/>
+          <w:szCs w:val="28"/>
           <w:rtl/>
           <w:lang w:bidi="fa-IR"/>
         </w:rPr>
@@ -287,17 +303,18 @@
       </w:r>
       <w:r>
         <w:rPr>
-          <w:sz w:val="24"/>
-          <w:szCs w:val="24"/>
+          <w:rFonts w:cs="B Mitra"/>
+          <w:sz w:val="28"/>
+          <w:szCs w:val="28"/>
           <w:lang w:bidi="fa-IR"/>
         </w:rPr>
         <w:t>b</w:t>
       </w:r>
       <w:r>
         <w:rPr>
-          <w:rFonts w:hint="cs"/>
-          <w:sz w:val="24"/>
-          <w:szCs w:val="24"/>
+          <w:rFonts w:cs="B Mitra" w:hint="cs"/>
+          <w:sz w:val="28"/>
+          <w:szCs w:val="28"/>
           <w:rtl/>
           <w:lang w:bidi="fa-IR"/>
         </w:rPr>
@@ -305,9 +322,9 @@
       </w:r>
       <w:r>
         <w:rPr>
-          <w:rFonts w:hint="cs"/>
-          <w:sz w:val="24"/>
-          <w:szCs w:val="24"/>
+          <w:rFonts w:cs="B Mitra" w:hint="cs"/>
+          <w:sz w:val="28"/>
+          <w:szCs w:val="28"/>
           <w:rtl/>
           <w:lang w:bidi="fa-IR"/>
         </w:rPr>
@@ -316,8 +333,9 @@
       <w:proofErr w:type="spellStart"/>
       <w:r>
         <w:rPr>
-          <w:sz w:val="24"/>
-          <w:szCs w:val="24"/>
+          <w:rFonts w:cs="B Mitra"/>
+          <w:sz w:val="28"/>
+          <w:szCs w:val="28"/>
           <w:lang w:bidi="fa-IR"/>
         </w:rPr>
         <w:t>judgeclient</w:t>
@@ -325,8 +343,9 @@
       <w:proofErr w:type="spellEnd"/>
       <w:r>
         <w:rPr>
-          <w:sz w:val="24"/>
-          <w:szCs w:val="24"/>
+          <w:rFonts w:cs="B Mitra"/>
+          <w:sz w:val="28"/>
+          <w:szCs w:val="28"/>
           <w:lang w:bidi="fa-IR"/>
         </w:rPr>
         <w:t>-Python-</w:t>
@@ -334,42 +353,19 @@
       <w:proofErr w:type="spellStart"/>
       <w:r>
         <w:rPr>
-          <w:sz w:val="24"/>
-          <w:szCs w:val="24"/>
-          <w:lang w:bidi="fa-IR"/>
-        </w:rPr>
-        <w:t>X</w:t>
-      </w:r>
-      <w:r>
-        <w:rPr>
-          <w:sz w:val="24"/>
-          <w:szCs w:val="24"/>
-          <w:lang w:bidi="fa-IR"/>
-        </w:rPr>
-        <w:t>.</w:t>
-      </w:r>
-      <w:r>
-        <w:rPr>
-          <w:sz w:val="24"/>
-          <w:szCs w:val="24"/>
-          <w:lang w:bidi="fa-IR"/>
-        </w:rPr>
-        <w:t>X</w:t>
-      </w:r>
-      <w:r>
-        <w:rPr>
-          <w:sz w:val="24"/>
-          <w:szCs w:val="24"/>
-          <w:lang w:bidi="fa-IR"/>
-        </w:rPr>
-        <w:t>.pyc</w:t>
+          <w:rFonts w:cs="B Mitra"/>
+          <w:sz w:val="28"/>
+          <w:szCs w:val="28"/>
+          <w:lang w:bidi="fa-IR"/>
+        </w:rPr>
+        <w:t>X.X.pyc</w:t>
       </w:r>
       <w:proofErr w:type="spellEnd"/>
       <w:r>
         <w:rPr>
-          <w:rFonts w:hint="cs"/>
-          <w:sz w:val="24"/>
-          <w:szCs w:val="24"/>
+          <w:rFonts w:cs="B Mitra" w:hint="cs"/>
+          <w:sz w:val="28"/>
+          <w:szCs w:val="28"/>
           <w:rtl/>
           <w:lang w:bidi="fa-IR"/>
         </w:rPr>
@@ -380,17 +376,18 @@
       <w:pPr>
         <w:bidi/>
         <w:rPr>
-          <w:sz w:val="24"/>
-          <w:szCs w:val="24"/>
-          <w:rtl/>
-          <w:lang w:bidi="fa-IR"/>
-        </w:rPr>
-      </w:pPr>
-      <w:r>
-        <w:rPr>
-          <w:rFonts w:hint="cs"/>
-          <w:sz w:val="24"/>
-          <w:szCs w:val="24"/>
+          <w:rFonts w:cs="B Mitra"/>
+          <w:sz w:val="28"/>
+          <w:szCs w:val="28"/>
+          <w:rtl/>
+          <w:lang w:bidi="fa-IR"/>
+        </w:rPr>
+      </w:pPr>
+      <w:r>
+        <w:rPr>
+          <w:rFonts w:cs="B Mitra" w:hint="cs"/>
+          <w:sz w:val="28"/>
+          <w:szCs w:val="28"/>
           <w:rtl/>
           <w:lang w:bidi="fa-IR"/>
         </w:rPr>
@@ -398,9 +395,9 @@
       </w:r>
       <w:r>
         <w:rPr>
-          <w:rFonts w:hint="cs"/>
-          <w:sz w:val="24"/>
-          <w:szCs w:val="24"/>
+          <w:rFonts w:cs="B Mitra" w:hint="cs"/>
+          <w:sz w:val="28"/>
+          <w:szCs w:val="28"/>
           <w:rtl/>
           <w:lang w:bidi="fa-IR"/>
         </w:rPr>
@@ -408,8 +405,9 @@
       </w:r>
       <w:r>
         <w:rPr>
-          <w:sz w:val="24"/>
-          <w:szCs w:val="24"/>
+          <w:rFonts w:cs="B Mitra"/>
+          <w:sz w:val="28"/>
+          <w:szCs w:val="28"/>
           <w:lang w:bidi="fa-IR"/>
         </w:rPr>
         <w:t>C:\b.py</w:t>
@@ -419,17 +417,18 @@
       <w:pPr>
         <w:bidi/>
         <w:rPr>
-          <w:sz w:val="24"/>
-          <w:szCs w:val="24"/>
-          <w:rtl/>
-          <w:lang w:bidi="fa-IR"/>
-        </w:rPr>
-      </w:pPr>
-      <w:r>
-        <w:rPr>
-          <w:rFonts w:hint="cs"/>
-          <w:sz w:val="24"/>
-          <w:szCs w:val="24"/>
+          <w:rFonts w:cs="B Mitra"/>
+          <w:sz w:val="28"/>
+          <w:szCs w:val="28"/>
+          <w:rtl/>
+          <w:lang w:bidi="fa-IR"/>
+        </w:rPr>
+      </w:pPr>
+      <w:r>
+        <w:rPr>
+          <w:rFonts w:cs="B Mitra" w:hint="cs"/>
+          <w:sz w:val="28"/>
+          <w:szCs w:val="28"/>
           <w:rtl/>
           <w:lang w:bidi="fa-IR"/>
         </w:rPr>
@@ -437,9 +436,9 @@
       </w:r>
       <w:r>
         <w:rPr>
-          <w:rFonts w:hint="cs"/>
-          <w:sz w:val="24"/>
-          <w:szCs w:val="24"/>
+          <w:rFonts w:cs="B Mitra" w:hint="cs"/>
+          <w:sz w:val="28"/>
+          <w:szCs w:val="28"/>
           <w:rtl/>
           <w:lang w:bidi="fa-IR"/>
         </w:rPr>
@@ -447,17 +446,18 @@
       </w:r>
       <w:r>
         <w:rPr>
-          <w:sz w:val="24"/>
-          <w:szCs w:val="24"/>
+          <w:rFonts w:cs="B Mitra"/>
+          <w:sz w:val="28"/>
+          <w:szCs w:val="28"/>
           <w:lang w:bidi="fa-IR"/>
         </w:rPr>
         <w:t>b</w:t>
       </w:r>
       <w:r>
         <w:rPr>
-          <w:rFonts w:hint="cs"/>
-          <w:sz w:val="24"/>
-          <w:szCs w:val="24"/>
+          <w:rFonts w:cs="B Mitra" w:hint="cs"/>
+          <w:sz w:val="28"/>
+          <w:szCs w:val="28"/>
           <w:rtl/>
           <w:lang w:bidi="fa-IR"/>
         </w:rPr>
@@ -465,9 +465,9 @@
       </w:r>
       <w:r>
         <w:rPr>
-          <w:rFonts w:hint="cs"/>
-          <w:sz w:val="24"/>
-          <w:szCs w:val="24"/>
+          <w:rFonts w:cs="B Mitra" w:hint="cs"/>
+          <w:sz w:val="28"/>
+          <w:szCs w:val="28"/>
           <w:rtl/>
           <w:lang w:bidi="fa-IR"/>
         </w:rPr>
@@ -478,17 +478,18 @@
       <w:pPr>
         <w:bidi/>
         <w:rPr>
-          <w:sz w:val="24"/>
-          <w:szCs w:val="24"/>
-          <w:rtl/>
-          <w:lang w:bidi="fa-IR"/>
-        </w:rPr>
-      </w:pPr>
-      <w:r>
-        <w:rPr>
-          <w:rFonts w:hint="cs"/>
-          <w:sz w:val="24"/>
-          <w:szCs w:val="24"/>
+          <w:rFonts w:cs="B Mitra"/>
+          <w:sz w:val="28"/>
+          <w:szCs w:val="28"/>
+          <w:rtl/>
+          <w:lang w:bidi="fa-IR"/>
+        </w:rPr>
+      </w:pPr>
+      <w:r>
+        <w:rPr>
+          <w:rFonts w:cs="B Mitra" w:hint="cs"/>
+          <w:sz w:val="28"/>
+          <w:szCs w:val="28"/>
           <w:rtl/>
           <w:lang w:bidi="fa-IR"/>
         </w:rPr>
@@ -499,17 +500,18 @@
       <w:pPr>
         <w:bidi/>
         <w:rPr>
-          <w:sz w:val="24"/>
-          <w:szCs w:val="24"/>
-          <w:rtl/>
-          <w:lang w:bidi="fa-IR"/>
-        </w:rPr>
-      </w:pPr>
-      <w:r>
-        <w:rPr>
-          <w:rFonts w:hint="cs"/>
-          <w:sz w:val="24"/>
-          <w:szCs w:val="24"/>
+          <w:rFonts w:cs="B Mitra"/>
+          <w:sz w:val="28"/>
+          <w:szCs w:val="28"/>
+          <w:rtl/>
+          <w:lang w:bidi="fa-IR"/>
+        </w:rPr>
+      </w:pPr>
+      <w:r>
+        <w:rPr>
+          <w:rFonts w:cs="B Mitra" w:hint="cs"/>
+          <w:sz w:val="28"/>
+          <w:szCs w:val="28"/>
           <w:rtl/>
           <w:lang w:bidi="fa-IR"/>
         </w:rPr>
@@ -517,9 +519,9 @@
       </w:r>
       <w:r>
         <w:rPr>
-          <w:rFonts w:hint="cs"/>
-          <w:sz w:val="24"/>
-          <w:szCs w:val="24"/>
+          <w:rFonts w:cs="B Mitra" w:hint="cs"/>
+          <w:sz w:val="28"/>
+          <w:szCs w:val="28"/>
           <w:rtl/>
           <w:lang w:bidi="fa-IR"/>
         </w:rPr>
@@ -527,17 +529,18 @@
       </w:r>
       <w:r>
         <w:rPr>
-          <w:sz w:val="24"/>
-          <w:szCs w:val="24"/>
+          <w:rFonts w:cs="B Mitra"/>
+          <w:sz w:val="28"/>
+          <w:szCs w:val="28"/>
           <w:lang w:bidi="fa-IR"/>
         </w:rPr>
         <w:t>math</w:t>
       </w:r>
       <w:r>
         <w:rPr>
-          <w:rFonts w:hint="cs"/>
-          <w:sz w:val="24"/>
-          <w:szCs w:val="24"/>
+          <w:rFonts w:cs="B Mitra" w:hint="cs"/>
+          <w:sz w:val="28"/>
+          <w:szCs w:val="28"/>
           <w:rtl/>
           <w:lang w:bidi="fa-IR"/>
         </w:rPr>
@@ -545,17 +548,18 @@
       </w:r>
       <w:r>
         <w:rPr>
-          <w:sz w:val="24"/>
-          <w:szCs w:val="24"/>
+          <w:rFonts w:cs="B Mitra"/>
+          <w:sz w:val="28"/>
+          <w:szCs w:val="28"/>
           <w:lang w:bidi="fa-IR"/>
         </w:rPr>
         <w:t>import math</w:t>
       </w:r>
       <w:r>
         <w:rPr>
-          <w:rFonts w:hint="cs"/>
-          <w:sz w:val="24"/>
-          <w:szCs w:val="24"/>
+          <w:rFonts w:cs="B Mitra" w:hint="cs"/>
+          <w:sz w:val="28"/>
+          <w:szCs w:val="28"/>
           <w:rtl/>
           <w:lang w:bidi="fa-IR"/>
         </w:rPr>
@@ -563,9 +567,9 @@
       </w:r>
       <w:r>
         <w:rPr>
-          <w:rFonts w:hint="cs"/>
-          <w:sz w:val="24"/>
-          <w:szCs w:val="24"/>
+          <w:rFonts w:cs="B Mitra" w:hint="cs"/>
+          <w:sz w:val="28"/>
+          <w:szCs w:val="28"/>
           <w:rtl/>
           <w:lang w:bidi="fa-IR"/>
         </w:rPr>
@@ -573,17 +577,18 @@
       </w:r>
       <w:r>
         <w:rPr>
-          <w:sz w:val="24"/>
-          <w:szCs w:val="24"/>
+          <w:rFonts w:cs="B Mitra"/>
+          <w:sz w:val="28"/>
+          <w:szCs w:val="28"/>
           <w:lang w:bidi="fa-IR"/>
         </w:rPr>
         <w:t>from</w:t>
       </w:r>
       <w:r>
         <w:rPr>
-          <w:rFonts w:hint="cs"/>
-          <w:sz w:val="24"/>
-          <w:szCs w:val="24"/>
+          <w:rFonts w:cs="B Mitra" w:hint="cs"/>
+          <w:sz w:val="28"/>
+          <w:szCs w:val="28"/>
           <w:rtl/>
           <w:lang w:bidi="fa-IR"/>
         </w:rPr>
@@ -594,16 +599,17 @@
       <w:pPr>
         <w:bidi/>
         <w:rPr>
-          <w:sz w:val="24"/>
-          <w:szCs w:val="24"/>
-          <w:lang w:bidi="fa-IR"/>
-        </w:rPr>
-      </w:pPr>
-      <w:r>
-        <w:rPr>
-          <w:rFonts w:hint="cs"/>
-          <w:sz w:val="24"/>
-          <w:szCs w:val="24"/>
+          <w:rFonts w:cs="B Mitra"/>
+          <w:sz w:val="28"/>
+          <w:szCs w:val="28"/>
+          <w:lang w:bidi="fa-IR"/>
+        </w:rPr>
+      </w:pPr>
+      <w:r>
+        <w:rPr>
+          <w:rFonts w:cs="B Mitra" w:hint="cs"/>
+          <w:sz w:val="28"/>
+          <w:szCs w:val="28"/>
           <w:rtl/>
           <w:lang w:bidi="fa-IR"/>
         </w:rPr>
@@ -612,8 +618,9 @@
       <w:proofErr w:type="spellStart"/>
       <w:r>
         <w:rPr>
-          <w:sz w:val="24"/>
-          <w:szCs w:val="24"/>
+          <w:rFonts w:cs="B Mitra"/>
+          <w:sz w:val="28"/>
+          <w:szCs w:val="28"/>
           <w:lang w:bidi="fa-IR"/>
         </w:rPr>
         <w:t>judgeresultclient</w:t>
@@ -621,8 +628,9 @@
       <w:proofErr w:type="spellEnd"/>
       <w:r>
         <w:rPr>
-          <w:sz w:val="24"/>
-          <w:szCs w:val="24"/>
+          <w:rFonts w:cs="B Mitra"/>
+          <w:sz w:val="28"/>
+          <w:szCs w:val="28"/>
           <w:lang w:bidi="fa-IR"/>
         </w:rPr>
         <w:t>-Python-</w:t>
@@ -630,26 +638,19 @@
       <w:proofErr w:type="spellStart"/>
       <w:r>
         <w:rPr>
-          <w:sz w:val="24"/>
-          <w:szCs w:val="24"/>
-          <w:lang w:bidi="fa-IR"/>
-        </w:rPr>
-        <w:t>X.X</w:t>
-      </w:r>
-      <w:r>
-        <w:rPr>
-          <w:sz w:val="24"/>
-          <w:szCs w:val="24"/>
-          <w:lang w:bidi="fa-IR"/>
-        </w:rPr>
-        <w:t>.pyc</w:t>
+          <w:rFonts w:cs="B Mitra"/>
+          <w:sz w:val="28"/>
+          <w:szCs w:val="28"/>
+          <w:lang w:bidi="fa-IR"/>
+        </w:rPr>
+        <w:t>X.X.pyc</w:t>
       </w:r>
       <w:proofErr w:type="spellEnd"/>
       <w:r>
         <w:rPr>
-          <w:rFonts w:hint="cs"/>
-          <w:sz w:val="24"/>
-          <w:szCs w:val="24"/>
+          <w:rFonts w:cs="B Mitra" w:hint="cs"/>
+          <w:sz w:val="28"/>
+          <w:szCs w:val="28"/>
           <w:rtl/>
           <w:lang w:bidi="fa-IR"/>
         </w:rPr>
@@ -657,9 +658,9 @@
       </w:r>
       <w:r>
         <w:rPr>
-          <w:rFonts w:hint="cs"/>
-          <w:sz w:val="24"/>
-          <w:szCs w:val="24"/>
+          <w:rFonts w:cs="B Mitra" w:hint="cs"/>
+          <w:sz w:val="28"/>
+          <w:szCs w:val="28"/>
           <w:rtl/>
           <w:lang w:bidi="fa-IR"/>
         </w:rPr>
@@ -667,106 +668,109 @@
       </w:r>
       <w:r>
         <w:rPr>
-          <w:sz w:val="24"/>
-          <w:szCs w:val="24"/>
+          <w:rFonts w:cs="B Mitra"/>
+          <w:sz w:val="28"/>
+          <w:szCs w:val="28"/>
           <w:lang w:bidi="fa-IR"/>
         </w:rPr>
         <w:t>Results.html</w:t>
       </w:r>
       <w:r>
         <w:rPr>
-          <w:rFonts w:hint="cs"/>
-          <w:sz w:val="24"/>
-          <w:szCs w:val="24"/>
+          <w:rFonts w:cs="B Mitra" w:hint="cs"/>
+          <w:sz w:val="28"/>
+          <w:szCs w:val="28"/>
           <w:rtl/>
           <w:lang w:bidi="fa-IR"/>
         </w:rPr>
         <w:t xml:space="preserve"> ساخته خواهد شد که نتیجه ی مسابقه را تا به آن زمان در خود خواهد داشت.</w:t>
+      </w:r>
+    </w:p>
+    <w:p>
+      <w:pPr>
+        <w:bidi/>
+        <w:rPr>
+          <w:rFonts w:cs="B Mitra"/>
+          <w:b/>
+          <w:bCs/>
+          <w:sz w:val="28"/>
+          <w:szCs w:val="28"/>
+          <w:rtl/>
+          <w:lang w:bidi="fa-IR"/>
+        </w:rPr>
+      </w:pPr>
+      <w:r>
+        <w:rPr>
+          <w:rFonts w:cs="B Mitra" w:hint="cs"/>
+          <w:b/>
+          <w:bCs/>
+          <w:sz w:val="28"/>
+          <w:szCs w:val="28"/>
+          <w:rtl/>
+          <w:lang w:bidi="fa-IR"/>
+        </w:rPr>
+        <w:t xml:space="preserve">نکته ی مهم: اگر برنامه ی خود را با پایتون 2.7 نوشته اید، برای درست اجرا شدن آن در </w:t>
+      </w:r>
+      <w:r>
+        <w:rPr>
+          <w:rFonts w:cs="B Mitra" w:hint="cs"/>
+          <w:b/>
+          <w:bCs/>
+          <w:sz w:val="28"/>
+          <w:szCs w:val="28"/>
+          <w:rtl/>
+          <w:lang w:bidi="fa-IR"/>
+        </w:rPr>
+        <w:t>سرور، باید این عبارت را عینا در اول برنامه ی خود قرار دهید:</w:t>
+      </w:r>
+    </w:p>
+    <w:p>
+      <w:pPr>
+        <w:bidi/>
+        <w:rPr>
+          <w:rFonts w:cs="B Mitra"/>
+          <w:b/>
+          <w:bCs/>
+          <w:sz w:val="28"/>
+          <w:szCs w:val="28"/>
+          <w:lang w:bidi="fa-IR"/>
+        </w:rPr>
+      </w:pPr>
+      <w:r>
+        <w:rPr>
+          <w:rFonts w:cs="B Mitra"/>
+          <w:b/>
+          <w:bCs/>
+          <w:sz w:val="28"/>
+          <w:szCs w:val="28"/>
+          <w:lang w:bidi="fa-IR"/>
+        </w:rPr>
+        <w:t>#2.7</w:t>
+      </w:r>
+    </w:p>
+    <w:p>
+      <w:pPr>
+        <w:bidi/>
+        <w:rPr>
+          <w:rFonts w:cs="B Mitra"/>
+          <w:sz w:val="28"/>
+          <w:szCs w:val="28"/>
+          <w:rtl/>
+          <w:lang w:bidi="fa-IR"/>
+        </w:rPr>
+      </w:pPr>
+      <w:r>
+        <w:rPr>
+          <w:rFonts w:cs="B Mitra" w:hint="cs"/>
+          <w:sz w:val="28"/>
+          <w:szCs w:val="28"/>
+          <w:rtl/>
+          <w:lang w:bidi="fa-IR"/>
+        </w:rPr>
+        <w:t>برای پایتون ورژن 3.3 نیازی به انجام کار خاصی نیست.</w:t>
       </w:r>
       <w:bookmarkStart w:id="0" w:name="_GoBack"/>
       <w:bookmarkEnd w:id="0"/>
-    </w:p>
-    <w:p>
-      <w:pPr>
-        <w:bidi/>
-        <w:rPr>
-          <w:rFonts w:hint="cs"/>
-          <w:b/>
-          <w:bCs/>
-          <w:sz w:val="24"/>
-          <w:szCs w:val="24"/>
-          <w:rtl/>
-          <w:lang w:bidi="fa-IR"/>
-        </w:rPr>
-      </w:pPr>
-      <w:r>
-        <w:rPr>
-          <w:rFonts w:hint="cs"/>
-          <w:b/>
-          <w:bCs/>
-          <w:sz w:val="24"/>
-          <w:szCs w:val="24"/>
-          <w:rtl/>
-          <w:lang w:bidi="fa-IR"/>
-        </w:rPr>
-        <w:t xml:space="preserve">نکته ی مهم: اگر برنامه ی خود را با پایتون 2.7 نوشته اید، برای درست اجرا شدن آن در </w:t>
-      </w:r>
-      <w:r>
-        <w:rPr>
-          <w:rFonts w:hint="cs"/>
-          <w:b/>
-          <w:bCs/>
-          <w:sz w:val="24"/>
-          <w:szCs w:val="24"/>
-          <w:rtl/>
-          <w:lang w:bidi="fa-IR"/>
-        </w:rPr>
-        <w:t>سرور، باید این عبارت را عینا در اول برنامه ی خود قرار دهید:</w:t>
-      </w:r>
-    </w:p>
-    <w:p>
-      <w:pPr>
-        <w:bidi/>
-        <w:rPr>
-          <w:b/>
-          <w:bCs/>
-          <w:sz w:val="24"/>
-          <w:szCs w:val="24"/>
-          <w:lang w:bidi="fa-IR"/>
-        </w:rPr>
-      </w:pPr>
-      <w:r>
-        <w:rPr>
-          <w:b/>
-          <w:bCs/>
-          <w:sz w:val="24"/>
-          <w:szCs w:val="24"/>
-          <w:lang w:bidi="fa-IR"/>
-        </w:rPr>
-        <w:t>#2.7</w:t>
-      </w:r>
-    </w:p>
-    <w:p>
-      <w:pPr>
-        <w:bidi/>
-        <w:rPr>
-          <w:rFonts w:hint="cs"/>
-          <w:sz w:val="24"/>
-          <w:szCs w:val="24"/>
-          <w:rtl/>
-          <w:lang w:bidi="fa-IR"/>
-        </w:rPr>
-      </w:pPr>
-      <w:r>
-        <w:rPr>
-          <w:rFonts w:hint="cs"/>
-          <w:sz w:val="24"/>
-          <w:szCs w:val="24"/>
-          <w:rtl/>
-          <w:lang w:bidi="fa-IR"/>
-        </w:rPr>
-        <w:t>برای پایتون ورژن 3.3 نیازی به انجام کار خاصی نیست.</w:t>
-      </w:r>
     </w:p>
     <w:sectPr>
       <w:pgSz w:w="12240" w:h="15840"/>

</xml_diff>